<commit_message>
Change title color to standard
</commit_message>
<xml_diff>
--- a/lab1.docx
+++ b/lab1.docx
@@ -163,28 +163,16 @@
     <w:p>
       <w:pPr>
         <w:pStyle w:val="2"/>
-        <w:jc w:val="both"/>
-        <w:rPr>
-          <w:color w:val="0000FF"/>
-          <w:szCs w:val="40"/>
-        </w:rPr>
+        <w:bidi w:val="0"/>
       </w:pPr>
       <w:bookmarkStart w:id="0" w:name="_Toc190628678"/>
       <w:r>
-        <w:rPr>
-          <w:color w:val="0000FF"/>
-          <w:szCs w:val="40"/>
-        </w:rPr>
-        <w:t>Тенд</w:t>
+        <w:t xml:space="preserve">Тенденции </w:t>
       </w:r>
       <w:bookmarkStart w:id="2" w:name="_GoBack"/>
       <w:bookmarkEnd w:id="2"/>
       <w:r>
-        <w:rPr>
-          <w:color w:val="0000FF"/>
-          <w:szCs w:val="40"/>
-        </w:rPr>
-        <w:t>енции на рынке труда</w:t>
+        <w:t>на рынке труда</w:t>
       </w:r>
       <w:bookmarkEnd w:id="0"/>
     </w:p>
@@ -4589,7 +4577,7 @@
     <w:sdtPr>
       <w:id w:val="2105211918"/>
       <w:docPartObj>
-        <w:docPartGallery w:val="AutoText"/>
+        <w:docPartGallery w:val="autotext"/>
       </w:docPartObj>
     </w:sdtPr>
     <w:sdtContent>
@@ -5117,6 +5105,7 @@
   <w:style w:type="character" w:customStyle="1" w:styleId="17">
     <w:name w:val="apple-converted-space"/>
     <w:basedOn w:val="5"/>
+    <w:qFormat/>
     <w:uiPriority w:val="0"/>
   </w:style>
   <w:style w:type="character" w:customStyle="1" w:styleId="18">

</xml_diff>